<commit_message>
Fig 4 Q about changing baselines
</commit_message>
<xml_diff>
--- a/olivine/paper/Ferriss_olivine_paper_v12.docx
+++ b/olivine/paper/Ferriss_olivine_paper_v12.docx
@@ -32088,7 +32088,6 @@
         <w:rPr/>
       </w:pPr>
       <w:bookmarkStart w:id="3372" w:name="_Ref477446399"/>
-      <w:commentRangeStart w:id="0"/>
       <w:r>
         <w:rPr/>
         <w:t xml:space="preserve">Figure </w:t>
@@ -32112,18 +32111,7 @@
       <w:bookmarkEnd w:id="3372"/>
       <w:r>
         <w:rPr/>
-        <w:t xml:space="preserve">. </w:t>
-      </w:r>
-      <w:r>
-        <w:rPr/>
-      </w:r>
-      <w:commentRangeEnd w:id="0"/>
-      <w:r>
-        <w:commentReference w:id="0"/>
-      </w:r>
-      <w:r>
-        <w:rPr/>
-        <w:t xml:space="preserve">(A) Polarized FTIR spectra with electric vector E || </w:t>
+        <w:t xml:space="preserve">. (A) Polarized FTIR spectra with electric vector E || </w:t>
       </w:r>
       <w:r>
         <w:rPr>
@@ -32452,7 +32440,7 @@
         <w:rPr/>
       </w:pPr>
       <w:bookmarkStart w:id="3375" w:name="_Ref480967392"/>
-      <w:commentRangeStart w:id="1"/>
+      <w:commentRangeStart w:id="0"/>
       <w:r>
         <w:rPr/>
         <w:t xml:space="preserve">Figure </w:t>
@@ -32481,9 +32469,9 @@
       <w:r>
         <w:rPr/>
       </w:r>
-      <w:commentRangeEnd w:id="1"/>
-      <w:r>
-        <w:commentReference w:id="1"/>
+      <w:commentRangeEnd w:id="0"/>
+      <w:r>
+        <w:commentReference w:id="0"/>
       </w:r>
       <w:r>
         <w:rPr/>
@@ -33933,7 +33921,7 @@
         <w:rPr/>
       </w:pPr>
       <w:bookmarkStart w:id="3381" w:name="_Ref4774463991"/>
-      <w:commentRangeStart w:id="2"/>
+      <w:commentRangeStart w:id="1"/>
       <w:r>
         <w:drawing>
           <wp:anchor behindDoc="0" distT="0" distB="0" distL="0" distR="0" simplePos="0" locked="0" layoutInCell="1" allowOverlap="1" relativeHeight="12">
@@ -34013,9 +34001,9 @@
       <w:r>
         <w:rPr/>
       </w:r>
-      <w:commentRangeEnd w:id="2"/>
-      <w:r>
-        <w:commentReference w:id="2"/>
+      <w:commentRangeEnd w:id="1"/>
+      <w:r>
+        <w:commentReference w:id="1"/>
       </w:r>
       <w:r>
         <w:rPr/>
@@ -34238,7 +34226,6 @@
         <w:t xml:space="preserve"> </w:t>
       </w:r>
       <w:ins w:id="333" w:author="Elizabeth F" w:date="2017-12-15T21:20:05Z">
-        <w:bookmarkStart w:id="3384" w:name="__DdeLink__13363_1108267904"/>
         <w:r>
           <w:rPr/>
           <w:t xml:space="preserve">Ball colors corresponds to the following: yellow is Mg; grey is O; black is Si; bright green is a Si vacancy; blue is Ti, pink is H, </w:t>
@@ -34279,7 +34266,6 @@
         </w:r>
       </w:ins>
       <w:ins w:id="339" w:author="Elizabeth F" w:date="2017-12-15T21:23:39Z">
-        <w:bookmarkEnd w:id="3384"/>
         <w:r>
           <w:rPr/>
           <w:t xml:space="preserve"> H positions and the substitution of Ti </w:t>
@@ -34386,7 +34372,7 @@
         <w:pStyle w:val="Caption1"/>
         <w:rPr/>
       </w:pPr>
-      <w:bookmarkStart w:id="3385" w:name="_Ref47744639914"/>
+      <w:bookmarkStart w:id="3384" w:name="_Ref47744639914"/>
       <w:r>
         <w:rPr/>
         <w:t xml:space="preserve">Figure </w:t>
@@ -34407,7 +34393,7 @@
       <w:r>
         <w:fldChar w:fldCharType="end"/>
       </w:r>
-      <w:bookmarkEnd w:id="3385"/>
+      <w:bookmarkEnd w:id="3384"/>
       <w:r>
         <w:rPr/>
         <w:t xml:space="preserve">. </w:t>
@@ -34533,231 +34519,232 @@
       <w:r>
         <w:fldChar w:fldCharType="separate"/>
       </w:r>
-      <w:bookmarkStart w:id="3386" w:name="__Fieldmark__12887_1108267904"/>
+      <w:bookmarkStart w:id="3385" w:name="__Fieldmark__12887_1108267904"/>
       <w:r>
         <w:rPr/>
         <w:br/>
       </w:r>
-      <w:bookmarkStart w:id="3387" w:name="__Fieldmark__12660_1786183302"/>
+      <w:bookmarkStart w:id="3386" w:name="__Fieldmark__12660_1786183302"/>
       <w:r>
         <w:rPr/>
         <w:t>B</w:t>
       </w:r>
-      <w:bookmarkStart w:id="3388" w:name="__Fieldmark__12198_208418766"/>
+      <w:bookmarkStart w:id="3387" w:name="__Fieldmark__12198_208418766"/>
       <w:r>
         <w:rPr/>
         <w:t>e</w:t>
       </w:r>
-      <w:bookmarkStart w:id="3389" w:name="__Fieldmark__11197_2403155824"/>
+      <w:bookmarkStart w:id="3388" w:name="__Fieldmark__11197_2403155824"/>
       <w:r>
         <w:rPr/>
         <w:t>l</w:t>
       </w:r>
-      <w:bookmarkStart w:id="3390" w:name="__Fieldmark__10807_545160095"/>
+      <w:bookmarkStart w:id="3389" w:name="__Fieldmark__10807_545160095"/>
       <w:r>
         <w:rPr/>
         <w:t>l</w:t>
       </w:r>
-      <w:bookmarkStart w:id="3391" w:name="__Fieldmark__10486_1417665735"/>
+      <w:bookmarkStart w:id="3390" w:name="__Fieldmark__10486_1417665735"/>
       <w:r>
         <w:rPr/>
         <w:t>,</w:t>
       </w:r>
-      <w:bookmarkStart w:id="3392" w:name="__Fieldmark__10374_3310317172"/>
+      <w:bookmarkStart w:id="3391" w:name="__Fieldmark__10374_3310317172"/>
       <w:r>
         <w:rPr/>
         <w:t xml:space="preserve"> </w:t>
       </w:r>
-      <w:bookmarkStart w:id="3393" w:name="__Fieldmark__11381_2505137388"/>
+      <w:bookmarkStart w:id="3392" w:name="__Fieldmark__11381_2505137388"/>
       <w:r>
         <w:rPr/>
         <w:t>D</w:t>
       </w:r>
-      <w:bookmarkStart w:id="3394" w:name="__Fieldmark__8463_1561598236"/>
+      <w:bookmarkStart w:id="3393" w:name="__Fieldmark__8463_1561598236"/>
       <w:r>
         <w:rPr/>
         <w:t>.</w:t>
       </w:r>
-      <w:bookmarkStart w:id="3395" w:name="__Fieldmark__8095_2280461051"/>
+      <w:bookmarkStart w:id="3394" w:name="__Fieldmark__8095_2280461051"/>
       <w:r>
         <w:rPr/>
         <w:t xml:space="preserve"> </w:t>
       </w:r>
-      <w:bookmarkStart w:id="3396" w:name="__Fieldmark__7675_908293503"/>
+      <w:bookmarkStart w:id="3395" w:name="__Fieldmark__7675_908293503"/>
       <w:r>
         <w:rPr/>
         <w:t>R</w:t>
       </w:r>
-      <w:bookmarkStart w:id="3397" w:name="__Fieldmark__13981_1777031281"/>
+      <w:bookmarkStart w:id="3396" w:name="__Fieldmark__13981_1777031281"/>
       <w:r>
         <w:rPr/>
         <w:t>.</w:t>
       </w:r>
-      <w:bookmarkStart w:id="3398" w:name="__Fieldmark__6501_2048093008"/>
+      <w:bookmarkStart w:id="3397" w:name="__Fieldmark__6501_2048093008"/>
       <w:r>
         <w:rPr/>
         <w:t>,</w:t>
       </w:r>
-      <w:bookmarkStart w:id="3399" w:name="__Fieldmark__6106_527255555"/>
+      <w:bookmarkStart w:id="3398" w:name="__Fieldmark__6106_527255555"/>
       <w:r>
         <w:rPr/>
         <w:t xml:space="preserve"> </w:t>
       </w:r>
-      <w:bookmarkStart w:id="3400" w:name="__Fieldmark__5950_3642959469"/>
+      <w:bookmarkStart w:id="3399" w:name="__Fieldmark__5950_3642959469"/>
       <w:r>
         <w:rPr/>
         <w:t>a</w:t>
       </w:r>
-      <w:bookmarkStart w:id="3401" w:name="__Fieldmark__5610_2362112943"/>
+      <w:bookmarkStart w:id="3400" w:name="__Fieldmark__5610_2362112943"/>
       <w:r>
         <w:rPr/>
         <w:t>n</w:t>
       </w:r>
-      <w:bookmarkStart w:id="3402" w:name="__Fieldmark__5418_2049629825"/>
+      <w:bookmarkStart w:id="3401" w:name="__Fieldmark__5418_2049629825"/>
       <w:r>
         <w:rPr/>
         <w:t>d</w:t>
       </w:r>
-      <w:bookmarkStart w:id="3403" w:name="__Fieldmark__5380_687217606"/>
+      <w:bookmarkStart w:id="3402" w:name="__Fieldmark__5380_687217606"/>
       <w:r>
         <w:rPr/>
         <w:t xml:space="preserve"> </w:t>
       </w:r>
-      <w:bookmarkStart w:id="3404" w:name="__Fieldmark__5188_2209115713"/>
+      <w:bookmarkStart w:id="3403" w:name="__Fieldmark__5188_2209115713"/>
       <w:r>
         <w:rPr/>
         <w:t>G</w:t>
       </w:r>
-      <w:bookmarkStart w:id="3405" w:name="__Fieldmark__4857_1105856583"/>
+      <w:bookmarkStart w:id="3404" w:name="__Fieldmark__4857_1105856583"/>
       <w:r>
         <w:rPr/>
         <w:t>.</w:t>
       </w:r>
-      <w:bookmarkStart w:id="3406" w:name="__Fieldmark__4720_1929513578"/>
+      <w:bookmarkStart w:id="3405" w:name="__Fieldmark__4720_1929513578"/>
       <w:r>
         <w:rPr/>
         <w:t xml:space="preserve"> </w:t>
       </w:r>
-      <w:bookmarkStart w:id="3407" w:name="__Fieldmark__4541_739104655"/>
+      <w:bookmarkStart w:id="3406" w:name="__Fieldmark__4541_739104655"/>
       <w:r>
         <w:rPr/>
         <w:t>R</w:t>
       </w:r>
-      <w:bookmarkStart w:id="3408" w:name="__Fieldmark__4371_462321902"/>
+      <w:bookmarkStart w:id="3407" w:name="__Fieldmark__4371_462321902"/>
       <w:r>
         <w:rPr/>
         <w:t>.</w:t>
       </w:r>
-      <w:bookmarkStart w:id="3409" w:name="__Fieldmark__4232_948816634"/>
+      <w:bookmarkStart w:id="3408" w:name="__Fieldmark__4232_948816634"/>
       <w:r>
         <w:rPr/>
         <w:t xml:space="preserve"> </w:t>
       </w:r>
-      <w:bookmarkStart w:id="3410" w:name="__Fieldmark__4082_2312622389"/>
+      <w:bookmarkStart w:id="3409" w:name="__Fieldmark__4082_2312622389"/>
       <w:r>
         <w:rPr/>
         <w:t>R</w:t>
       </w:r>
-      <w:bookmarkStart w:id="3411" w:name="__Fieldmark__3941_2161409428"/>
+      <w:bookmarkStart w:id="3410" w:name="__Fieldmark__3941_2161409428"/>
       <w:r>
         <w:rPr/>
         <w:t>o</w:t>
       </w:r>
-      <w:bookmarkStart w:id="3412" w:name="__Fieldmark__3762_188299688"/>
+      <w:bookmarkStart w:id="3411" w:name="__Fieldmark__3762_188299688"/>
       <w:r>
         <w:rPr/>
         <w:t>s</w:t>
       </w:r>
-      <w:bookmarkStart w:id="3413" w:name="__Fieldmark__3640_1216455718"/>
+      <w:bookmarkStart w:id="3412" w:name="__Fieldmark__3640_1216455718"/>
       <w:r>
         <w:rPr/>
         <w:t>s</w:t>
       </w:r>
-      <w:bookmarkStart w:id="3414" w:name="__Fieldmark__3448_649753871"/>
+      <w:bookmarkStart w:id="3413" w:name="__Fieldmark__3448_649753871"/>
       <w:r>
         <w:rPr/>
         <w:t>m</w:t>
       </w:r>
-      <w:bookmarkStart w:id="3415" w:name="__Fieldmark__3322_2534479100"/>
+      <w:bookmarkStart w:id="3414" w:name="__Fieldmark__3322_2534479100"/>
       <w:r>
         <w:rPr/>
         <w:t>a</w:t>
       </w:r>
-      <w:bookmarkStart w:id="3416" w:name="__Fieldmark__3115_1692434574"/>
+      <w:bookmarkStart w:id="3415" w:name="__Fieldmark__3115_1692434574"/>
       <w:r>
         <w:rPr/>
         <w:t>n</w:t>
       </w:r>
-      <w:bookmarkStart w:id="3417" w:name="__Fieldmark__2968_148202576"/>
+      <w:bookmarkStart w:id="3416" w:name="__Fieldmark__2968_148202576"/>
       <w:r>
         <w:rPr/>
         <w:br/>
       </w:r>
-      <w:bookmarkStart w:id="3418" w:name="__Fieldmark__4374_2994147849"/>
+      <w:bookmarkStart w:id="3417" w:name="__Fieldmark__4374_2994147849"/>
       <w:r>
         <w:rPr/>
         <w:t xml:space="preserve"> </w:t>
       </w:r>
-      <w:bookmarkStart w:id="3419" w:name="__Fieldmark__2733_3231691474"/>
+      <w:bookmarkStart w:id="3418" w:name="__Fieldmark__2733_3231691474"/>
       <w:r>
         <w:rPr/>
         <w:t>1</w:t>
       </w:r>
-      <w:bookmarkStart w:id="3420" w:name="__Fieldmark__2438_3149341642"/>
+      <w:bookmarkStart w:id="3419" w:name="__Fieldmark__2438_3149341642"/>
       <w:r>
         <w:rPr/>
         <w:t>9</w:t>
       </w:r>
-      <w:bookmarkStart w:id="3421" w:name="__Fieldmark__2268_4213078475"/>
+      <w:bookmarkStart w:id="3420" w:name="__Fieldmark__2268_4213078475"/>
       <w:r>
         <w:rPr/>
         <w:t>9</w:t>
       </w:r>
-      <w:bookmarkStart w:id="3422" w:name="__Fieldmark__2109_4019975519"/>
+      <w:bookmarkStart w:id="3421" w:name="__Fieldmark__2109_4019975519"/>
       <w:r>
         <w:rPr/>
         <w:t>2</w:t>
       </w:r>
-      <w:bookmarkStart w:id="3423" w:name="__Fieldmark__1963_3852820974"/>
+      <w:bookmarkStart w:id="3422" w:name="__Fieldmark__1963_3852820974"/>
       <w:r>
         <w:rPr/>
         <w:tab/>
       </w:r>
-      <w:bookmarkStart w:id="3424" w:name="__Fieldmark__1818_3917936936"/>
+      <w:bookmarkStart w:id="3423" w:name="__Fieldmark__1818_3917936936"/>
       <w:r>
         <w:rPr/>
         <w:t>W</w:t>
       </w:r>
-      <w:bookmarkStart w:id="3425" w:name="__Fieldmark__1736_3265051427"/>
+      <w:bookmarkStart w:id="3424" w:name="__Fieldmark__1736_3265051427"/>
       <w:r>
         <w:rPr/>
         <w:t>a</w:t>
       </w:r>
-      <w:bookmarkStart w:id="3426" w:name="__Fieldmark__1778_837005789"/>
+      <w:bookmarkStart w:id="3425" w:name="__Fieldmark__1778_837005789"/>
       <w:r>
         <w:rPr/>
         <w:t>t</w:t>
       </w:r>
-      <w:bookmarkStart w:id="3427" w:name="__Fieldmark__1621_3470823330"/>
+      <w:bookmarkStart w:id="3426" w:name="__Fieldmark__1621_3470823330"/>
       <w:r>
         <w:rPr/>
         <w:t>e</w:t>
       </w:r>
-      <w:bookmarkStart w:id="3428" w:name="__Fieldmark__1604_2630548144"/>
+      <w:bookmarkStart w:id="3427" w:name="__Fieldmark__1604_2630548144"/>
       <w:r>
         <w:rPr/>
         <w:t>r</w:t>
       </w:r>
-      <w:bookmarkStart w:id="3429" w:name="__Fieldmark__3634_2304565098"/>
+      <w:bookmarkStart w:id="3428" w:name="__Fieldmark__3634_2304565098"/>
       <w:r>
         <w:rPr/>
         <w:t xml:space="preserve"> </w:t>
       </w:r>
-      <w:bookmarkStart w:id="3430" w:name="__Fieldmark__1912_2304565098"/>
+      <w:bookmarkStart w:id="3429" w:name="__Fieldmark__1912_2304565098"/>
       <w:r>
         <w:rPr/>
         <w:t>in Earth’s Mantle: The Role of Nominally Anhydrous Minerals. Science 255(5050). WOS:A1992HH74400043: 1391–1397.</w:t>
       </w:r>
+      <w:bookmarkEnd w:id="3385"/>
       <w:bookmarkEnd w:id="3386"/>
       <w:bookmarkEnd w:id="3387"/>
       <w:bookmarkEnd w:id="3388"/>
@@ -34802,7 +34789,6 @@
       <w:bookmarkEnd w:id="3427"/>
       <w:bookmarkEnd w:id="3428"/>
       <w:bookmarkEnd w:id="3429"/>
-      <w:bookmarkEnd w:id="3430"/>
       <w:r>
         <w:rPr/>
       </w:r>
@@ -35441,7 +35427,7 @@
           <w:szCs w:val="24"/>
           <w:lang w:val="en-US" w:eastAsia="en-US" w:bidi="en-US"/>
         </w:rPr>
-        <w:t>Does the fully dehydrated Sco have the same baseline as the untreated one?? Is there a Fe3+ effect like you were musing – does the baseline change at other wavenumbers?</w:t>
+        <w:t>Would be good to label these peaks [Ti], etc</w:t>
       </w:r>
     </w:p>
     <w:p>
@@ -35467,43 +35453,7 @@
       </w:r>
     </w:p>
   </w:comment>
-  <w:comment w:id="1" w:author="Terry Plank" w:date="2017-12-07T10:08:00Z" w:initials="TP">
-    <w:p>
-      <w:r>
-        <w:rPr>
-          <w:rFonts w:ascii="Liberation Serif" w:hAnsi="Liberation Serif" w:eastAsia="Segoe UI" w:cs="Tahoma"/>
-          <w:color w:val="00000A"/>
-          <w:sz w:val="24"/>
-          <w:szCs w:val="24"/>
-          <w:lang w:val="en-US" w:eastAsia="en-US" w:bidi="en-US"/>
-        </w:rPr>
-        <w:t>Would be good to label these peaks [Ti], etc</w:t>
-      </w:r>
-    </w:p>
-    <w:p>
-      <w:r>
-        <w:rPr>
-          <w:rFonts w:ascii="Liberation Serif" w:hAnsi="Liberation Serif" w:eastAsia="Segoe UI" w:cs="Tahoma"/>
-          <w:color w:val="auto"/>
-          <w:sz w:val="24"/>
-          <w:szCs w:val="24"/>
-          <w:lang w:val="en-US" w:eastAsia="en-US" w:bidi="en-US"/>
-        </w:rPr>
-      </w:r>
-    </w:p>
-    <w:p>
-      <w:r>
-        <w:rPr>
-          <w:rFonts w:ascii="Liberation Serif" w:hAnsi="Liberation Serif" w:eastAsia="Segoe UI" w:cs="Tahoma"/>
-          <w:color w:val="auto"/>
-          <w:sz w:val="24"/>
-          <w:szCs w:val="24"/>
-          <w:lang w:val="en-US" w:eastAsia="en-US" w:bidi="en-US"/>
-        </w:rPr>
-      </w:r>
-    </w:p>
-  </w:comment>
-  <w:comment w:id="2" w:author="Terry Plank" w:date="2017-12-07T10:09:00Z" w:initials="TP">
+  <w:comment w:id="1" w:author="Terry Plank" w:date="2017-12-07T10:09:00Z" w:initials="TP">
     <w:p>
       <w:r>
         <w:rPr>

</xml_diff>